<commit_message>
added some more references
</commit_message>
<xml_diff>
--- a/paper/anime_manuscript.docx
+++ b/paper/anime_manuscript.docx
@@ -618,7 +618,7 @@
         <w:t xml:space="preserve"> </w:t>
       </w:r>
       <w:r>
-        <w:t xml:space="preserve">showed that adults were able to use prior sentential context to facilitate recognition of both speech and environmental, also finding evidence of parallel neural responses using EEG measures in a similar paradigm</w:t>
+        <w:t xml:space="preserve">showed that adults were able to use prior sentential context to facilitate recognition of both speech and environmental sounds, also finding evidence of parallel neural responses using EEG measures</w:t>
       </w:r>
       <w:r>
         <w:t xml:space="preserve"> </w:t>
@@ -627,16 +627,60 @@
         <w:t xml:space="preserve">(Uddin et al., 2018b)</w:t>
       </w:r>
       <w:r>
-        <w:t xml:space="preserve">. Because research on environmental sounds is relatively new, it is challenging to reconcile these discrepant findings. Variations in tasks or timing of stimuli could influence results, and different theoretical commitments can lead to different interpretations. For example, environmental sounds are often treated as encompassing both the sounds of living and human-made objects (e.g., cow mooing, bell ringing) despite evidence that these sounds are interpreted differently by the adult brain</w:t>
-      </w:r>
-      <w:r>
-        <w:t xml:space="preserve"> </w:t>
-      </w:r>
-      <w:r>
-        <w:t xml:space="preserve">(Murray, Camen, Andino, Bovet, &amp; Clarke, 2006)</w:t>
-      </w:r>
-      <w:r>
-        <w:t xml:space="preserve">. Nevertheless, this line of research provides promising new ways to examine the question of whether language emerges from the interaction of domain-general cognitive processes or domain-specific mechanism</w:t>
+        <w:t xml:space="preserve"> </w:t>
+      </w:r>
+      <w:r>
+        <w:t xml:space="preserve">(see also</w:t>
+      </w:r>
+      <w:r>
+        <w:t xml:space="preserve"> </w:t>
+      </w:r>
+      <w:r>
+        <w:t xml:space="preserve">Van Petten and Rheinfelder (1995)</w:t>
+      </w:r>
+      <w:r>
+        <w:t xml:space="preserve">). Other work using EEG has found evidence that words are stored in semantic memory with a more</w:t>
+      </w:r>
+      <w:r>
+        <w:t xml:space="preserve"> </w:t>
+      </w:r>
+      <w:r>
+        <w:t xml:space="preserve">“</w:t>
+      </w:r>
+      <w:r>
+        <w:t xml:space="preserve">fine-grained or graded</w:t>
+      </w:r>
+      <w:r>
+        <w:t xml:space="preserve">”</w:t>
+      </w:r>
+      <w:r>
+        <w:t xml:space="preserve"> </w:t>
+      </w:r>
+      <w:r>
+        <w:t xml:space="preserve">structure compared to nonlinguistic auditory signals</w:t>
+      </w:r>
+      <w:r>
+        <w:t xml:space="preserve"> </w:t>
+      </w:r>
+      <w:r>
+        <w:t xml:space="preserve">(Hendrickson, Walenski, Friend, &amp; Love, 2015)</w:t>
+      </w:r>
+      <w:r>
+        <w:t xml:space="preserve">.</w:t>
+      </w:r>
+    </w:p>
+    <w:p>
+      <w:pPr>
+        <w:pStyle w:val="Textkrper"/>
+      </w:pPr>
+      <w:r>
+        <w:t xml:space="preserve">Because research on environmental sounds is relatively new, it is challenging to reconcile these discrepant findings. Variations in tasks or timing of stimuli could influence results, and different theoretical commitments can lead to different interpretations. For example, environmental sounds are often treated as encompassing both the sounds of living and human-made objects (e.g., cow mooing, bell ringing) despite evidence that these sounds are interpreted differently by the adult brain [</w:t>
+      </w:r>
+      <w:r>
+        <w:t xml:space="preserve">Murray, Camen, Andino, Bovet, and Clarke (2006)</w:t>
+      </w:r>
+      <w:r>
+        <w:t xml:space="preserve">; lewis2004human]. Nevertheless, this line of research provides promising new ways to examine the question of whether language emerges from the interaction of domain-general cognitive processes or domain-specific mechanism</w:t>
       </w:r>
       <w:r>
         <w:t xml:space="preserve"> </w:t>
@@ -693,6 +737,15 @@
       </w:r>
       <w:r>
         <w:t xml:space="preserve">(Cummings &amp; Ceponiene, 2010; McCleery et al., 2010)</w:t>
+      </w:r>
+      <w:r>
+        <w:t xml:space="preserve">. And work with older children has shown that environmental sounds can be used as conceptual primes, facilitating 7-8 year-olds’ performance on a recognition memory task</w:t>
+      </w:r>
+      <w:r>
+        <w:t xml:space="preserve"> </w:t>
+      </w:r>
+      <w:r>
+        <w:t xml:space="preserve">(Geurten, Lloyd, &amp; Willems, 2017)</w:t>
       </w:r>
       <w:r>
         <w:t xml:space="preserve">.</w:t>
@@ -2940,7 +2993,40 @@
         <w:t xml:space="preserve"> </w:t>
       </w:r>
       <w:r>
-        <w:t xml:space="preserve">reported that 52% of Japanese mothers used onomatopoeic sounds to label target objects, while only 1 in 30 American mothers did so. While our results do not speak directly to these theoretical issues, they do suggest that onomatopoeic sounds function like words in that they are capable of activating conceptual representations that drive children’s visual attention to seek the physical referent of the sound. However, there was some evidence that children processed onomatopeic sounds less efficiently compared to words in our task.</w:t>
+        <w:t xml:space="preserve">reported that 52% of Japanese mothers used onomatopoeic sounds to label target objects, while only 1 in 30 American mothers did so (see also</w:t>
+      </w:r>
+      <w:r>
+        <w:t xml:space="preserve"> </w:t>
+      </w:r>
+      <w:r>
+        <w:t xml:space="preserve">Laing (2014)</w:t>
+      </w:r>
+      <w:r>
+        <w:t xml:space="preserve">). While our results do not speak directly to these theoretical issues, they do suggest that onomatopoeic sounds function like words in that they are capable of activating conceptual representations that drive children’s visual attention to seek the physical referent of the sound (see also</w:t>
+      </w:r>
+      <w:r>
+        <w:t xml:space="preserve"> </w:t>
+      </w:r>
+      <w:r>
+        <w:t xml:space="preserve">Peeters (2016)</w:t>
+      </w:r>
+      <w:r>
+        <w:t xml:space="preserve"> </w:t>
+      </w:r>
+      <w:r>
+        <w:t xml:space="preserve">for converging evidence with adults). There was, however, some evidence that children processed onomatopeic sounds less efficiently compared to words in our task. This finding contrasts with the results of</w:t>
+      </w:r>
+      <w:r>
+        <w:t xml:space="preserve"> </w:t>
+      </w:r>
+      <w:r>
+        <w:t xml:space="preserve">Laing (2017)</w:t>
+      </w:r>
+      <w:r>
+        <w:t xml:space="preserve"> </w:t>
+      </w:r>
+      <w:r>
+        <w:t xml:space="preserve">study where they reported an onomatopeic processing advantage over words in 10-month-old infants. It is interesting to consider that developmental changes in the relative processing speed of these two cues could be driven by accumulating differences in the frequency of words and onomatopeia in children’s input.</w:t>
       </w:r>
     </w:p>
     <w:p>
@@ -3209,7 +3295,7 @@
       </w:r>
       <w:bookmarkEnd w:id="56"/>
     </w:p>
-    <w:bookmarkStart w:id="120" w:name="refs"/>
+    <w:bookmarkStart w:id="126" w:name="refs"/>
     <w:bookmarkStart w:id="58" w:name="ref-R-papaja"/>
     <w:p>
       <w:pPr>
@@ -3887,12 +3973,46 @@
       </w:r>
     </w:p>
     <w:bookmarkEnd w:id="78"/>
-    <w:bookmarkStart w:id="79" w:name="ref-goodman1998role"/>
+    <w:bookmarkStart w:id="79" w:name="ref-geurten2017hearing"/>
     <w:p>
       <w:pPr>
         <w:pStyle w:val="Bibliography"/>
       </w:pPr>
       <w:r>
+        <w:t xml:space="preserve">Geurten, M., Lloyd, M., &amp; Willems, S. (2017). Hearing “quack” and remembering a duck: Evidence for fluency attribution in young children.</w:t>
+      </w:r>
+      <w:r>
+        <w:t xml:space="preserve"> </w:t>
+      </w:r>
+      <w:r>
+        <w:rPr>
+          <w:i/>
+        </w:rPr>
+        <w:t xml:space="preserve">Child Development</w:t>
+      </w:r>
+      <w:r>
+        <w:t xml:space="preserve">,</w:t>
+      </w:r>
+      <w:r>
+        <w:t xml:space="preserve"> </w:t>
+      </w:r>
+      <w:r>
+        <w:rPr>
+          <w:i/>
+        </w:rPr>
+        <w:t xml:space="preserve">88</w:t>
+      </w:r>
+      <w:r>
+        <w:t xml:space="preserve">(2), 514–522.</w:t>
+      </w:r>
+    </w:p>
+    <w:bookmarkEnd w:id="79"/>
+    <w:bookmarkStart w:id="80" w:name="ref-goodman1998role"/>
+    <w:p>
+      <w:pPr>
+        <w:pStyle w:val="Bibliography"/>
+      </w:pPr>
+      <w:r>
         <w:t xml:space="preserve">Goodman, J. C., McDonough, L., &amp; Brown, N. B. (1998). The role of semantic context and memory in the acquisition of novel nouns.</w:t>
       </w:r>
       <w:r>
@@ -3920,8 +4040,8 @@
         <w:t xml:space="preserve">(5), 1330–1344.</w:t>
       </w:r>
     </w:p>
-    <w:bookmarkEnd w:id="79"/>
-    <w:bookmarkStart w:id="80" w:name="ref-hashimoto2006neural"/>
+    <w:bookmarkEnd w:id="80"/>
+    <w:bookmarkStart w:id="81" w:name="ref-hashimoto2006neural"/>
     <w:p>
       <w:pPr>
         <w:pStyle w:val="Bibliography"/>
@@ -3954,13 +4074,47 @@
         <w:t xml:space="preserve">(4), 1762–1770.</w:t>
       </w:r>
     </w:p>
-    <w:bookmarkEnd w:id="80"/>
-    <w:bookmarkStart w:id="81" w:name="ref-horst2008fast"/>
+    <w:bookmarkEnd w:id="81"/>
+    <w:bookmarkStart w:id="82" w:name="ref-hendrickson2015organization"/>
     <w:p>
       <w:pPr>
         <w:pStyle w:val="Bibliography"/>
       </w:pPr>
       <w:r>
+        <w:t xml:space="preserve">Hendrickson, K., Walenski, M., Friend, M., &amp; Love, T. (2015). The organization of words and environmental sounds in memory.</w:t>
+      </w:r>
+      <w:r>
+        <w:t xml:space="preserve"> </w:t>
+      </w:r>
+      <w:r>
+        <w:rPr>
+          <w:i/>
+        </w:rPr>
+        <w:t xml:space="preserve">Neuropsychologia</w:t>
+      </w:r>
+      <w:r>
+        <w:t xml:space="preserve">,</w:t>
+      </w:r>
+      <w:r>
+        <w:t xml:space="preserve"> </w:t>
+      </w:r>
+      <w:r>
+        <w:rPr>
+          <w:i/>
+        </w:rPr>
+        <w:t xml:space="preserve">69</w:t>
+      </w:r>
+      <w:r>
+        <w:t xml:space="preserve">, 67–76.</w:t>
+      </w:r>
+    </w:p>
+    <w:bookmarkEnd w:id="82"/>
+    <w:bookmarkStart w:id="83" w:name="ref-horst2008fast"/>
+    <w:p>
+      <w:pPr>
+        <w:pStyle w:val="Bibliography"/>
+      </w:pPr>
+      <w:r>
         <w:t xml:space="preserve">Horst, J. S., &amp; Samuelson, L. K. (2008). Fast mapping but poor retention by 24-month-old infants.</w:t>
       </w:r>
       <w:r>
@@ -3988,13 +4142,81 @@
         <w:t xml:space="preserve">(2), 128–157.</w:t>
       </w:r>
     </w:p>
-    <w:bookmarkEnd w:id="81"/>
-    <w:bookmarkStart w:id="82" w:name="ref-lewis2013modeling"/>
+    <w:bookmarkEnd w:id="83"/>
+    <w:bookmarkStart w:id="84" w:name="ref-laing2014phonological"/>
     <w:p>
       <w:pPr>
         <w:pStyle w:val="Bibliography"/>
       </w:pPr>
       <w:r>
+        <w:t xml:space="preserve">Laing, C. E. (2014). A phonological analysis of onomatopoeia in early word production.</w:t>
+      </w:r>
+      <w:r>
+        <w:t xml:space="preserve"> </w:t>
+      </w:r>
+      <w:r>
+        <w:rPr>
+          <w:i/>
+        </w:rPr>
+        <w:t xml:space="preserve">First Language</w:t>
+      </w:r>
+      <w:r>
+        <w:t xml:space="preserve">,</w:t>
+      </w:r>
+      <w:r>
+        <w:t xml:space="preserve"> </w:t>
+      </w:r>
+      <w:r>
+        <w:rPr>
+          <w:i/>
+        </w:rPr>
+        <w:t xml:space="preserve">34</w:t>
+      </w:r>
+      <w:r>
+        <w:t xml:space="preserve">(5), 387–405.</w:t>
+      </w:r>
+    </w:p>
+    <w:bookmarkEnd w:id="84"/>
+    <w:bookmarkStart w:id="85" w:name="ref-laing2017perceptual"/>
+    <w:p>
+      <w:pPr>
+        <w:pStyle w:val="Bibliography"/>
+      </w:pPr>
+      <w:r>
+        <w:t xml:space="preserve">Laing, C. E. (2017). A perceptual advantage for onomatopoeia in early word learning: Evidence from eye-tracking.</w:t>
+      </w:r>
+      <w:r>
+        <w:t xml:space="preserve"> </w:t>
+      </w:r>
+      <w:r>
+        <w:rPr>
+          <w:i/>
+        </w:rPr>
+        <w:t xml:space="preserve">Journal of Experimental Child Psychology</w:t>
+      </w:r>
+      <w:r>
+        <w:t xml:space="preserve">,</w:t>
+      </w:r>
+      <w:r>
+        <w:t xml:space="preserve"> </w:t>
+      </w:r>
+      <w:r>
+        <w:rPr>
+          <w:i/>
+        </w:rPr>
+        <w:t xml:space="preserve">161</w:t>
+      </w:r>
+      <w:r>
+        <w:t xml:space="preserve">, 32–45.</w:t>
+      </w:r>
+    </w:p>
+    <w:bookmarkEnd w:id="85"/>
+    <w:bookmarkStart w:id="86" w:name="ref-lewis2013modeling"/>
+    <w:p>
+      <w:pPr>
+        <w:pStyle w:val="Bibliography"/>
+      </w:pPr>
+      <w:r>
         <w:t xml:space="preserve">Lewis, M., &amp; Frank, M. (2013). Modeling disambiguation in word learning via multiple probabilistic constraints. In</w:t>
       </w:r>
       <w:r>
@@ -4013,8 +4235,8 @@
         <w:t xml:space="preserve">(Vol. 35).</w:t>
       </w:r>
     </w:p>
-    <w:bookmarkEnd w:id="82"/>
-    <w:bookmarkStart w:id="83" w:name="ref-lupyan2012evocative"/>
+    <w:bookmarkEnd w:id="86"/>
+    <w:bookmarkStart w:id="87" w:name="ref-lupyan2012evocative"/>
     <w:p>
       <w:pPr>
         <w:pStyle w:val="Bibliography"/>
@@ -4047,8 +4269,8 @@
         <w:t xml:space="preserve">(1), 170.</w:t>
       </w:r>
     </w:p>
-    <w:bookmarkEnd w:id="83"/>
-    <w:bookmarkStart w:id="84" w:name="ref-de2011mutual"/>
+    <w:bookmarkEnd w:id="87"/>
+    <w:bookmarkStart w:id="88" w:name="ref-de2011mutual"/>
     <w:p>
       <w:pPr>
         <w:pStyle w:val="Bibliography"/>
@@ -4081,8 +4303,8 @@
         <w:t xml:space="preserve">(1), 96–113.</w:t>
       </w:r>
     </w:p>
-    <w:bookmarkEnd w:id="84"/>
-    <w:bookmarkStart w:id="85" w:name="ref-markman1991whole"/>
+    <w:bookmarkEnd w:id="88"/>
+    <w:bookmarkStart w:id="89" w:name="ref-markman1991whole"/>
     <w:p>
       <w:pPr>
         <w:pStyle w:val="Bibliography"/>
@@ -4103,8 +4325,8 @@
         <w:t xml:space="preserve">, 72–106.</w:t>
       </w:r>
     </w:p>
-    <w:bookmarkEnd w:id="85"/>
-    <w:bookmarkStart w:id="86" w:name="ref-mccleery2010neural"/>
+    <w:bookmarkEnd w:id="89"/>
+    <w:bookmarkStart w:id="90" w:name="ref-mccleery2010neural"/>
     <w:p>
       <w:pPr>
         <w:pStyle w:val="Bibliography"/>
@@ -4137,8 +4359,8 @@
         <w:t xml:space="preserve">(3), 277–286.</w:t>
       </w:r>
     </w:p>
-    <w:bookmarkEnd w:id="86"/>
-    <w:bookmarkStart w:id="87" w:name="ref-mcmurray2012word"/>
+    <w:bookmarkEnd w:id="90"/>
+    <w:bookmarkStart w:id="91" w:name="ref-mcmurray2012word"/>
     <w:p>
       <w:pPr>
         <w:pStyle w:val="Bibliography"/>
@@ -4171,8 +4393,8 @@
         <w:t xml:space="preserve">(4), 831.</w:t>
       </w:r>
     </w:p>
-    <w:bookmarkEnd w:id="87"/>
-    <w:bookmarkStart w:id="88" w:name="ref-mcmurray2009integrating"/>
+    <w:bookmarkEnd w:id="91"/>
+    <w:bookmarkStart w:id="92" w:name="ref-mcmurray2009integrating"/>
     <w:p>
       <w:pPr>
         <w:pStyle w:val="Bibliography"/>
@@ -4193,8 +4415,8 @@
         <w:t xml:space="preserve">, 218–249.</w:t>
       </w:r>
     </w:p>
-    <w:bookmarkEnd w:id="88"/>
-    <w:bookmarkStart w:id="89" w:name="ref-moher2010one"/>
+    <w:bookmarkEnd w:id="92"/>
+    <w:bookmarkStart w:id="93" w:name="ref-moher2010one"/>
     <w:p>
       <w:pPr>
         <w:pStyle w:val="Bibliography"/>
@@ -4227,8 +4449,8 @@
         <w:t xml:space="preserve">(5), 719–751.</w:t>
       </w:r>
     </w:p>
-    <w:bookmarkEnd w:id="89"/>
-    <w:bookmarkStart w:id="90" w:name="ref-murray2006rapid"/>
+    <w:bookmarkEnd w:id="93"/>
+    <w:bookmarkStart w:id="94" w:name="ref-murray2006rapid"/>
     <w:p>
       <w:pPr>
         <w:pStyle w:val="Bibliography"/>
@@ -4261,8 +4483,8 @@
         <w:t xml:space="preserve">(4), 1293–1302.</w:t>
       </w:r>
     </w:p>
-    <w:bookmarkEnd w:id="90"/>
-    <w:bookmarkStart w:id="92" w:name="ref-R-here"/>
+    <w:bookmarkEnd w:id="94"/>
+    <w:bookmarkStart w:id="96" w:name="ref-R-here"/>
     <w:p>
       <w:pPr>
         <w:pStyle w:val="Bibliography"/>
@@ -4285,7 +4507,7 @@
       <w:r>
         <w:t xml:space="preserve"> </w:t>
       </w:r>
-      <w:hyperlink r:id="rId91">
+      <w:hyperlink r:id="rId95">
         <w:r>
           <w:rPr>
             <w:rStyle w:val="Hyperlink"/>
@@ -4294,8 +4516,8 @@
         </w:r>
       </w:hyperlink>
     </w:p>
-    <w:bookmarkEnd w:id="92"/>
-    <w:bookmarkStart w:id="93" w:name="ref-namy1998words"/>
+    <w:bookmarkEnd w:id="96"/>
+    <w:bookmarkStart w:id="97" w:name="ref-namy1998words"/>
     <w:p>
       <w:pPr>
         <w:pStyle w:val="Bibliography"/>
@@ -4328,8 +4550,8 @@
         <w:t xml:space="preserve">(2), 295–308.</w:t>
       </w:r>
     </w:p>
-    <w:bookmarkEnd w:id="93"/>
-    <w:bookmarkStart w:id="94" w:name="ref-nelson1974concept"/>
+    <w:bookmarkEnd w:id="97"/>
+    <w:bookmarkStart w:id="98" w:name="ref-nelson1974concept"/>
     <w:p>
       <w:pPr>
         <w:pStyle w:val="Bibliography"/>
@@ -4362,13 +4584,38 @@
         <w:t xml:space="preserve">(4), 267.</w:t>
       </w:r>
     </w:p>
-    <w:bookmarkEnd w:id="94"/>
-    <w:bookmarkStart w:id="95" w:name="ref-pena2003sounds"/>
+    <w:bookmarkEnd w:id="98"/>
+    <w:bookmarkStart w:id="99" w:name="ref-peeters2016processing"/>
     <w:p>
       <w:pPr>
         <w:pStyle w:val="Bibliography"/>
       </w:pPr>
       <w:r>
+        <w:t xml:space="preserve">Peeters, D. (2016). Processing consequences of onomatopoeic iconicity in spoken language comprehension. In</w:t>
+      </w:r>
+      <w:r>
+        <w:t xml:space="preserve"> </w:t>
+      </w:r>
+      <w:r>
+        <w:rPr>
+          <w:i/>
+        </w:rPr>
+        <w:t xml:space="preserve">38th annual meeting of the cognitive science society (cogsci 2016)</w:t>
+      </w:r>
+      <w:r>
+        <w:t xml:space="preserve"> </w:t>
+      </w:r>
+      <w:r>
+        <w:t xml:space="preserve">(pp. 1632–1647). Cognitive Science Society.</w:t>
+      </w:r>
+    </w:p>
+    <w:bookmarkEnd w:id="99"/>
+    <w:bookmarkStart w:id="100" w:name="ref-pena2003sounds"/>
+    <w:p>
+      <w:pPr>
+        <w:pStyle w:val="Bibliography"/>
+      </w:pPr>
+      <w:r>
         <w:t xml:space="preserve">Pena, M., Maki, A., Kovac, D., Dehaene-Lambertz, G., Koizumi, H., Bouquet, F., &amp; Mehler, J. (2003). Sounds and silence: An optical topography study of language recognition at birth.</w:t>
       </w:r>
       <w:r>
@@ -4396,8 +4643,8 @@
         <w:t xml:space="preserve">(20), 11702–11705.</w:t>
       </w:r>
     </w:p>
-    <w:bookmarkEnd w:id="95"/>
-    <w:bookmarkStart w:id="96" w:name="ref-preissler2005role"/>
+    <w:bookmarkEnd w:id="100"/>
+    <w:bookmarkStart w:id="101" w:name="ref-preissler2005role"/>
     <w:p>
       <w:pPr>
         <w:pStyle w:val="Bibliography"/>
@@ -4430,8 +4677,8 @@
         <w:t xml:space="preserve">(1), B13–B23.</w:t>
       </w:r>
     </w:p>
-    <w:bookmarkEnd w:id="96"/>
-    <w:bookmarkStart w:id="97" w:name="ref-quine19600"/>
+    <w:bookmarkEnd w:id="101"/>
+    <w:bookmarkStart w:id="102" w:name="ref-quine19600"/>
     <w:p>
       <w:pPr>
         <w:pStyle w:val="Bibliography"/>
@@ -4452,8 +4699,8 @@
         <w:t xml:space="preserve">.</w:t>
       </w:r>
     </w:p>
-    <w:bookmarkEnd w:id="97"/>
-    <w:bookmarkStart w:id="99" w:name="ref-R-base"/>
+    <w:bookmarkEnd w:id="102"/>
+    <w:bookmarkStart w:id="104" w:name="ref-R-base"/>
     <w:p>
       <w:pPr>
         <w:pStyle w:val="Bibliography"/>
@@ -4476,7 +4723,7 @@
       <w:r>
         <w:t xml:space="preserve"> </w:t>
       </w:r>
-      <w:hyperlink r:id="rId98">
+      <w:hyperlink r:id="rId103">
         <w:r>
           <w:rPr>
             <w:rStyle w:val="Hyperlink"/>
@@ -4485,8 +4732,8 @@
         </w:r>
       </w:hyperlink>
     </w:p>
-    <w:bookmarkEnd w:id="99"/>
-    <w:bookmarkStart w:id="100" w:name="ref-regier2003emergent"/>
+    <w:bookmarkEnd w:id="104"/>
+    <w:bookmarkStart w:id="105" w:name="ref-regier2003emergent"/>
     <w:p>
       <w:pPr>
         <w:pStyle w:val="Bibliography"/>
@@ -4519,8 +4766,8 @@
         <w:t xml:space="preserve">(6), 263–268.</w:t>
       </w:r>
     </w:p>
-    <w:bookmarkEnd w:id="100"/>
-    <w:bookmarkStart w:id="101" w:name="ref-scofield2007two"/>
+    <w:bookmarkEnd w:id="105"/>
+    <w:bookmarkStart w:id="106" w:name="ref-scofield2007two"/>
     <w:p>
       <w:pPr>
         <w:pStyle w:val="Bibliography"/>
@@ -4553,8 +4800,8 @@
         <w:t xml:space="preserve">(4), 875–889.</w:t>
       </w:r>
     </w:p>
-    <w:bookmarkEnd w:id="101"/>
-    <w:bookmarkStart w:id="102" w:name="ref-smith2008infants"/>
+    <w:bookmarkEnd w:id="106"/>
+    <w:bookmarkStart w:id="107" w:name="ref-smith2008infants"/>
     <w:p>
       <w:pPr>
         <w:pStyle w:val="Bibliography"/>
@@ -4587,8 +4834,8 @@
         <w:t xml:space="preserve">(3), 1558–1568.</w:t>
       </w:r>
     </w:p>
-    <w:bookmarkEnd w:id="102"/>
-    <w:bookmarkStart w:id="103" w:name="ref-suanda2012detailed"/>
+    <w:bookmarkEnd w:id="107"/>
+    <w:bookmarkStart w:id="108" w:name="ref-suanda2012detailed"/>
     <w:p>
       <w:pPr>
         <w:pStyle w:val="Bibliography"/>
@@ -4621,8 +4868,8 @@
         <w:t xml:space="preserve">(3), 545–559.</w:t>
       </w:r>
     </w:p>
-    <w:bookmarkEnd w:id="103"/>
-    <w:bookmarkStart w:id="104" w:name="ref-suanda2013young"/>
+    <w:bookmarkEnd w:id="108"/>
+    <w:bookmarkStart w:id="109" w:name="ref-suanda2013young"/>
     <w:p>
       <w:pPr>
         <w:pStyle w:val="Bibliography"/>
@@ -4655,8 +4902,8 @@
         <w:t xml:space="preserve">(1), 143–153.</w:t>
       </w:r>
     </w:p>
-    <w:bookmarkEnd w:id="104"/>
-    <w:bookmarkStart w:id="105" w:name="ref-uddin2018understanding"/>
+    <w:bookmarkEnd w:id="109"/>
+    <w:bookmarkStart w:id="110" w:name="ref-uddin2018understanding"/>
     <w:p>
       <w:pPr>
         <w:pStyle w:val="Bibliography"/>
@@ -4689,8 +4936,8 @@
         <w:t xml:space="preserve">, 134–143.</w:t>
       </w:r>
     </w:p>
-    <w:bookmarkEnd w:id="105"/>
-    <w:bookmarkStart w:id="106" w:name="ref-uddin2018hearing"/>
+    <w:bookmarkEnd w:id="110"/>
+    <w:bookmarkStart w:id="111" w:name="ref-uddin2018hearing"/>
     <w:p>
       <w:pPr>
         <w:pStyle w:val="Bibliography"/>
@@ -4723,13 +4970,47 @@
         <w:t xml:space="preserve">, 51–61.</w:t>
       </w:r>
     </w:p>
-    <w:bookmarkEnd w:id="106"/>
-    <w:bookmarkStart w:id="107" w:name="ref-vouloumanos2009five"/>
+    <w:bookmarkEnd w:id="111"/>
+    <w:bookmarkStart w:id="112" w:name="ref-van1995conceptual"/>
     <w:p>
       <w:pPr>
         <w:pStyle w:val="Bibliography"/>
       </w:pPr>
       <w:r>
+        <w:t xml:space="preserve">Van Petten, C., &amp; Rheinfelder, H. (1995). Conceptual relationships between spoken words and environmental sounds: Event-related brain potential measures.</w:t>
+      </w:r>
+      <w:r>
+        <w:t xml:space="preserve"> </w:t>
+      </w:r>
+      <w:r>
+        <w:rPr>
+          <w:i/>
+        </w:rPr>
+        <w:t xml:space="preserve">Neuropsychologia</w:t>
+      </w:r>
+      <w:r>
+        <w:t xml:space="preserve">,</w:t>
+      </w:r>
+      <w:r>
+        <w:t xml:space="preserve"> </w:t>
+      </w:r>
+      <w:r>
+        <w:rPr>
+          <w:i/>
+        </w:rPr>
+        <w:t xml:space="preserve">33</w:t>
+      </w:r>
+      <w:r>
+        <w:t xml:space="preserve">(4), 485–508.</w:t>
+      </w:r>
+    </w:p>
+    <w:bookmarkEnd w:id="112"/>
+    <w:bookmarkStart w:id="113" w:name="ref-vouloumanos2009five"/>
+    <w:p>
+      <w:pPr>
+        <w:pStyle w:val="Bibliography"/>
+      </w:pPr>
+      <w:r>
         <w:t xml:space="preserve">Vouloumanos, A., Druhen, M. J., Hauser, M. D., &amp; Huizink, A. T. (2009). Five-month-old infants’ identification of the sources of vocalizations.</w:t>
       </w:r>
       <w:r>
@@ -4757,8 +5038,8 @@
         <w:t xml:space="preserve">(44), 18867–18872.</w:t>
       </w:r>
     </w:p>
-    <w:bookmarkEnd w:id="107"/>
-    <w:bookmarkStart w:id="108" w:name="ref-vouloumanos2004tuned"/>
+    <w:bookmarkEnd w:id="113"/>
+    <w:bookmarkStart w:id="114" w:name="ref-vouloumanos2004tuned"/>
     <w:p>
       <w:pPr>
         <w:pStyle w:val="Bibliography"/>
@@ -4791,8 +5072,8 @@
         <w:t xml:space="preserve">(3), 270–276.</w:t>
       </w:r>
     </w:p>
-    <w:bookmarkEnd w:id="108"/>
-    <w:bookmarkStart w:id="109" w:name="ref-vouloumanos2007listening"/>
+    <w:bookmarkEnd w:id="114"/>
+    <w:bookmarkStart w:id="115" w:name="ref-vouloumanos2007listening"/>
     <w:p>
       <w:pPr>
         <w:pStyle w:val="Bibliography"/>
@@ -4825,8 +5106,8 @@
         <w:t xml:space="preserve">(2), 159–164.</w:t>
       </w:r>
     </w:p>
-    <w:bookmarkEnd w:id="109"/>
-    <w:bookmarkStart w:id="110" w:name="ref-vouloumanos2007voice"/>
+    <w:bookmarkEnd w:id="115"/>
+    <w:bookmarkStart w:id="116" w:name="ref-vouloumanos2007voice"/>
     <w:p>
       <w:pPr>
         <w:pStyle w:val="Bibliography"/>
@@ -4859,8 +5140,8 @@
         <w:t xml:space="preserve">(2), 169.</w:t>
       </w:r>
     </w:p>
-    <w:bookmarkEnd w:id="110"/>
-    <w:bookmarkStart w:id="111" w:name="ref-waxman2009early"/>
+    <w:bookmarkEnd w:id="116"/>
+    <w:bookmarkStart w:id="117" w:name="ref-waxman2009early"/>
     <w:p>
       <w:pPr>
         <w:pStyle w:val="Bibliography"/>
@@ -4893,8 +5174,8 @@
         <w:t xml:space="preserve">(6), 258–263.</w:t>
       </w:r>
     </w:p>
-    <w:bookmarkEnd w:id="111"/>
-    <w:bookmarkStart w:id="113" w:name="ref-R-tidyverse"/>
+    <w:bookmarkEnd w:id="117"/>
+    <w:bookmarkStart w:id="119" w:name="ref-R-tidyverse"/>
     <w:p>
       <w:pPr>
         <w:pStyle w:val="Bibliography"/>
@@ -4917,7 +5198,7 @@
       <w:r>
         <w:t xml:space="preserve"> </w:t>
       </w:r>
-      <w:hyperlink r:id="rId112">
+      <w:hyperlink r:id="rId118">
         <w:r>
           <w:rPr>
             <w:rStyle w:val="Hyperlink"/>
@@ -4926,8 +5207,8 @@
         </w:r>
       </w:hyperlink>
     </w:p>
-    <w:bookmarkEnd w:id="113"/>
-    <w:bookmarkStart w:id="114" w:name="ref-woodward1999infants"/>
+    <w:bookmarkEnd w:id="119"/>
+    <w:bookmarkStart w:id="120" w:name="ref-woodward1999infants"/>
     <w:p>
       <w:pPr>
         <w:pStyle w:val="Bibliography"/>
@@ -4960,8 +5241,8 @@
         <w:t xml:space="preserve">(1), 65–77.</w:t>
       </w:r>
     </w:p>
-    <w:bookmarkEnd w:id="114"/>
-    <w:bookmarkStart w:id="116" w:name="ref-R-knitr"/>
+    <w:bookmarkEnd w:id="120"/>
+    <w:bookmarkStart w:id="122" w:name="ref-R-knitr"/>
     <w:p>
       <w:pPr>
         <w:pStyle w:val="Bibliography"/>
@@ -4987,7 +5268,7 @@
       <w:r>
         <w:t xml:space="preserve"> </w:t>
       </w:r>
-      <w:hyperlink r:id="rId115">
+      <w:hyperlink r:id="rId121">
         <w:r>
           <w:rPr>
             <w:rStyle w:val="Hyperlink"/>
@@ -4996,8 +5277,8 @@
         </w:r>
       </w:hyperlink>
     </w:p>
-    <w:bookmarkEnd w:id="116"/>
-    <w:bookmarkStart w:id="117" w:name="ref-xu2002role"/>
+    <w:bookmarkEnd w:id="122"/>
+    <w:bookmarkStart w:id="123" w:name="ref-xu2002role"/>
     <w:p>
       <w:pPr>
         <w:pStyle w:val="Bibliography"/>
@@ -5030,8 +5311,8 @@
         <w:t xml:space="preserve">(3), 223–250.</w:t>
       </w:r>
     </w:p>
-    <w:bookmarkEnd w:id="117"/>
-    <w:bookmarkStart w:id="118" w:name="ref-yoshida2012exclusion"/>
+    <w:bookmarkEnd w:id="123"/>
+    <w:bookmarkStart w:id="124" w:name="ref-yoshida2012exclusion"/>
     <w:p>
       <w:pPr>
         <w:pStyle w:val="Bibliography"/>
@@ -5064,8 +5345,8 @@
         <w:t xml:space="preserve">(5), 933–947.</w:t>
       </w:r>
     </w:p>
-    <w:bookmarkEnd w:id="118"/>
-    <w:bookmarkStart w:id="119" w:name="ref-yurovsky2012mutual"/>
+    <w:bookmarkEnd w:id="124"/>
+    <w:bookmarkStart w:id="125" w:name="ref-yurovsky2012mutual"/>
     <w:p>
       <w:pPr>
         <w:pStyle w:val="Bibliography"/>
@@ -5086,8 +5367,8 @@
         <w:t xml:space="preserve">, 1197–1202.</w:t>
       </w:r>
     </w:p>
-    <w:bookmarkEnd w:id="119"/>
-    <w:bookmarkEnd w:id="120"/>
+    <w:bookmarkEnd w:id="125"/>
+    <w:bookmarkEnd w:id="126"/>
     <w:sectPr>
       <w:pgSz w:w="11906" w:h="16838"/>
       <w:pgMar w:top="1417" w:right="1417" w:bottom="1134" w:left="1417" w:header="708" w:footer="708" w:gutter="0"/>
@@ -5434,7 +5715,7 @@
     </w:lvl>
   </w:abstractNum>
   <w:abstractNum w:abstractNumId="990">
-    <w:nsid w:val="e6b66466"/>
+    <w:nsid w:val="1ee43316"/>
     <w:multiLevelType w:val="multilevel"/>
     <w:lvl w:ilvl="0">
       <w:numFmt w:val="bullet"/>

</xml_diff>